<commit_message>
implmented a stack using SLL, stack object is composed of a SLL object
</commit_message>
<xml_diff>
--- a/LinkedList/Linked Lists.docx
+++ b/LinkedList/Linked Lists.docx
@@ -1436,6 +1436,509 @@
         </w:rPr>
       </w:pPr>
     </w:p>
+    <w:p>
+      <w:pPr>
+        <w:rPr>
+          <w:lang w:val="en-US"/>
+        </w:rPr>
+      </w:pPr>
+      <w:r>
+        <w:rPr>
+          <w:lang w:val="en-US"/>
+        </w:rPr>
+        <w:br w:type="page"/>
+      </w:r>
+    </w:p>
+    <w:p>
+      <w:pPr>
+        <w:pStyle w:val="Heading1"/>
+        <w:rPr>
+          <w:b/>
+          <w:bCs/>
+          <w:lang w:val="en-US"/>
+        </w:rPr>
+      </w:pPr>
+      <w:r>
+        <w:rPr>
+          <w:b/>
+          <w:bCs/>
+          <w:lang w:val="en-US"/>
+        </w:rPr>
+        <w:lastRenderedPageBreak/>
+        <w:t>Implementing a Stack Using Singly Linked List</w:t>
+      </w:r>
+    </w:p>
+    <w:p>
+      <w:r>
+        <w:t>In designing such an implementation, we</w:t>
+      </w:r>
+      <w:r>
+        <w:rPr>
+          <w:lang w:val="en-US"/>
+        </w:rPr>
+        <w:t xml:space="preserve"> </w:t>
+      </w:r>
+      <w:r>
+        <w:t>need to decide whether to model the top of the stack at the</w:t>
+      </w:r>
+      <w:r>
+        <w:rPr>
+          <w:lang w:val="en-US"/>
+        </w:rPr>
+        <w:t xml:space="preserve"> </w:t>
+      </w:r>
+      <w:r>
+        <w:t>head or at the tail of the list. There is clearly a best choice here;</w:t>
+      </w:r>
+      <w:r>
+        <w:rPr>
+          <w:lang w:val="en-US"/>
+        </w:rPr>
+        <w:t xml:space="preserve"> </w:t>
+      </w:r>
+      <w:r>
+        <w:t>we can efficiently insert and delete elements in constant time</w:t>
+      </w:r>
+      <w:r>
+        <w:rPr>
+          <w:lang w:val="en-US"/>
+        </w:rPr>
+        <w:t xml:space="preserve"> </w:t>
+      </w:r>
+      <w:r>
+        <w:t>only at the head. Since all stack operations affect the top, we</w:t>
+      </w:r>
+      <w:r>
+        <w:rPr>
+          <w:lang w:val="en-US"/>
+        </w:rPr>
+        <w:t xml:space="preserve"> </w:t>
+      </w:r>
+      <w:r>
+        <w:t>orient the top of the stack at the head of our list.</w:t>
+      </w:r>
+    </w:p>
+    <w:p/>
+    <w:p>
+      <w:pPr>
+        <w:rPr>
+          <w:lang w:val="en-US"/>
+        </w:rPr>
+      </w:pPr>
+      <w:r>
+        <w:rPr>
+          <w:lang w:val="en-US"/>
+        </w:rPr>
+        <w:t>Composition vs Inheritance</w:t>
+      </w:r>
+    </w:p>
+    <w:p>
+      <w:r>
+        <w:t>Whether to implement a stack using composition or inheritance when using a singly linked list (SLL) as the underlying data structure depends on the specific requirements of your application and your design philosophy. Both approaches have their advantages and considerations. Let's explore them:</w:t>
+      </w:r>
+    </w:p>
+    <w:p>
+      <w:pPr>
+        <w:rPr>
+          <w:b/>
+          <w:bCs/>
+        </w:rPr>
+      </w:pPr>
+      <w:r>
+        <w:rPr>
+          <w:b/>
+          <w:bCs/>
+        </w:rPr>
+        <w:t>Composition</w:t>
+      </w:r>
+    </w:p>
+    <w:p>
+      <w:r>
+        <w:t xml:space="preserve">In composition, your </w:t>
+      </w:r>
+      <w:r>
+        <w:rPr>
+          <w:b/>
+          <w:bCs/>
+        </w:rPr>
+        <w:t>Stack</w:t>
+      </w:r>
+      <w:r>
+        <w:t xml:space="preserve"> class would have a </w:t>
+      </w:r>
+      <w:proofErr w:type="spellStart"/>
+      <w:r>
+        <w:rPr>
+          <w:b/>
+          <w:bCs/>
+        </w:rPr>
+        <w:t>SinglyLinkedList</w:t>
+      </w:r>
+      <w:proofErr w:type="spellEnd"/>
+      <w:r>
+        <w:t xml:space="preserve"> object as an attribute. You would then implement stack methods (</w:t>
+      </w:r>
+      <w:r>
+        <w:rPr>
+          <w:b/>
+          <w:bCs/>
+        </w:rPr>
+        <w:t>push</w:t>
+      </w:r>
+      <w:r>
+        <w:t xml:space="preserve">, </w:t>
+      </w:r>
+      <w:r>
+        <w:rPr>
+          <w:b/>
+          <w:bCs/>
+        </w:rPr>
+        <w:t>pop</w:t>
+      </w:r>
+      <w:r>
+        <w:t xml:space="preserve">, </w:t>
+      </w:r>
+      <w:r>
+        <w:rPr>
+          <w:b/>
+          <w:bCs/>
+        </w:rPr>
+        <w:t>peek</w:t>
+      </w:r>
+      <w:r>
+        <w:t xml:space="preserve">, etc.) that internally call the corresponding methods of the </w:t>
+      </w:r>
+      <w:proofErr w:type="spellStart"/>
+      <w:r>
+        <w:rPr>
+          <w:b/>
+          <w:bCs/>
+        </w:rPr>
+        <w:t>SinglyLinkedList</w:t>
+      </w:r>
+      <w:proofErr w:type="spellEnd"/>
+      <w:r>
+        <w:t>.</w:t>
+      </w:r>
+    </w:p>
+    <w:p>
+      <w:r>
+        <w:t>Advantages:</w:t>
+      </w:r>
+    </w:p>
+    <w:p>
+      <w:pPr>
+        <w:numPr>
+          <w:ilvl w:val="0"/>
+          <w:numId w:val="10"/>
+        </w:numPr>
+      </w:pPr>
+      <w:r>
+        <w:rPr>
+          <w:b/>
+          <w:bCs/>
+        </w:rPr>
+        <w:t>Encapsulation</w:t>
+      </w:r>
+      <w:r>
+        <w:t xml:space="preserve">: Composition is often </w:t>
+      </w:r>
+      <w:proofErr w:type="spellStart"/>
+      <w:r>
+        <w:t>favored</w:t>
+      </w:r>
+      <w:proofErr w:type="spellEnd"/>
+      <w:r>
+        <w:t xml:space="preserve"> for encapsulation. It allows you to expose only the stack-related methods and hide the list-specific methods that aren't relevant to stack </w:t>
+      </w:r>
+      <w:proofErr w:type="spellStart"/>
+      <w:r>
+        <w:t>behavior</w:t>
+      </w:r>
+      <w:proofErr w:type="spellEnd"/>
+      <w:r>
+        <w:t>.</w:t>
+      </w:r>
+    </w:p>
+    <w:p>
+      <w:pPr>
+        <w:numPr>
+          <w:ilvl w:val="0"/>
+          <w:numId w:val="10"/>
+        </w:numPr>
+      </w:pPr>
+      <w:r>
+        <w:rPr>
+          <w:b/>
+          <w:bCs/>
+        </w:rPr>
+        <w:t>Flexibility</w:t>
+      </w:r>
+      <w:r>
+        <w:t>: If you decide to change the underlying data structure in the future (e.g., from a linked list to an array), you can do so more easily without affecting the stack's public interface.</w:t>
+      </w:r>
+    </w:p>
+    <w:p>
+      <w:pPr>
+        <w:rPr>
+          <w:b/>
+          <w:bCs/>
+        </w:rPr>
+      </w:pPr>
+      <w:r>
+        <w:rPr>
+          <w:b/>
+          <w:bCs/>
+        </w:rPr>
+        <w:t>Inheritance</w:t>
+      </w:r>
+    </w:p>
+    <w:p>
+      <w:r>
+        <w:t xml:space="preserve">In inheritance, </w:t>
+      </w:r>
+      <w:r>
+        <w:rPr>
+          <w:b/>
+          <w:bCs/>
+        </w:rPr>
+        <w:t>Stack</w:t>
+      </w:r>
+      <w:r>
+        <w:t xml:space="preserve"> extends </w:t>
+      </w:r>
+      <w:proofErr w:type="spellStart"/>
+      <w:r>
+        <w:rPr>
+          <w:b/>
+          <w:bCs/>
+        </w:rPr>
+        <w:t>SinglyLinkedList</w:t>
+      </w:r>
+      <w:proofErr w:type="spellEnd"/>
+      <w:r>
+        <w:t xml:space="preserve">, meaning it inherits </w:t>
+      </w:r>
+      <w:proofErr w:type="gramStart"/>
+      <w:r>
+        <w:t>all of</w:t>
+      </w:r>
+      <w:proofErr w:type="gramEnd"/>
+      <w:r>
+        <w:t xml:space="preserve"> its methods and properties.</w:t>
+      </w:r>
+    </w:p>
+    <w:p>
+      <w:r>
+        <w:t>Advantages:</w:t>
+      </w:r>
+    </w:p>
+    <w:p>
+      <w:pPr>
+        <w:numPr>
+          <w:ilvl w:val="0"/>
+          <w:numId w:val="11"/>
+        </w:numPr>
+      </w:pPr>
+      <w:r>
+        <w:rPr>
+          <w:b/>
+          <w:bCs/>
+        </w:rPr>
+        <w:t>Code Reuse</w:t>
+      </w:r>
+      <w:r>
+        <w:t>: Inheritance allows you to reuse code from the base class, which can result in less code overall.</w:t>
+      </w:r>
+    </w:p>
+    <w:p>
+      <w:pPr>
+        <w:numPr>
+          <w:ilvl w:val="0"/>
+          <w:numId w:val="11"/>
+        </w:numPr>
+      </w:pPr>
+      <w:r>
+        <w:rPr>
+          <w:b/>
+          <w:bCs/>
+        </w:rPr>
+        <w:t>Is-A Relationship</w:t>
+      </w:r>
+      <w:r>
+        <w:t>: If your stack "is a" special kind of linked list (which can be a valid interpretation), inheritance can be a natural choice.</w:t>
+      </w:r>
+    </w:p>
+    <w:p>
+      <w:r>
+        <w:t>Considerations:</w:t>
+      </w:r>
+    </w:p>
+    <w:p>
+      <w:pPr>
+        <w:numPr>
+          <w:ilvl w:val="0"/>
+          <w:numId w:val="12"/>
+        </w:numPr>
+      </w:pPr>
+      <w:r>
+        <w:rPr>
+          <w:b/>
+          <w:bCs/>
+        </w:rPr>
+        <w:t>Interface Exposure</w:t>
+      </w:r>
+      <w:r>
+        <w:t xml:space="preserve">: With inheritance, all public methods of the </w:t>
+      </w:r>
+      <w:proofErr w:type="spellStart"/>
+      <w:r>
+        <w:rPr>
+          <w:b/>
+          <w:bCs/>
+        </w:rPr>
+        <w:t>SinglyLinkedList</w:t>
+      </w:r>
+      <w:proofErr w:type="spellEnd"/>
+      <w:r>
+        <w:t xml:space="preserve"> become part of the </w:t>
+      </w:r>
+      <w:r>
+        <w:rPr>
+          <w:b/>
+          <w:bCs/>
+        </w:rPr>
+        <w:t>Stack</w:t>
+      </w:r>
+      <w:r>
+        <w:t xml:space="preserve"> interface. This might include methods that don't make sense for a stack (like </w:t>
+      </w:r>
+      <w:proofErr w:type="spellStart"/>
+      <w:r>
+        <w:rPr>
+          <w:b/>
+          <w:bCs/>
+        </w:rPr>
+        <w:t>add_last</w:t>
+      </w:r>
+      <w:proofErr w:type="spellEnd"/>
+      <w:r>
+        <w:t xml:space="preserve"> or </w:t>
+      </w:r>
+      <w:proofErr w:type="gramStart"/>
+      <w:r>
+        <w:t>random access</w:t>
+      </w:r>
+      <w:proofErr w:type="gramEnd"/>
+      <w:r>
+        <w:t xml:space="preserve"> methods).</w:t>
+      </w:r>
+    </w:p>
+    <w:p>
+      <w:pPr>
+        <w:rPr>
+          <w:b/>
+          <w:bCs/>
+        </w:rPr>
+      </w:pPr>
+      <w:r>
+        <w:rPr>
+          <w:b/>
+          <w:bCs/>
+        </w:rPr>
+        <w:t>Conclusion</w:t>
+      </w:r>
+    </w:p>
+    <w:p>
+      <w:pPr>
+        <w:numPr>
+          <w:ilvl w:val="0"/>
+          <w:numId w:val="13"/>
+        </w:numPr>
+      </w:pPr>
+      <w:r>
+        <w:rPr>
+          <w:b/>
+          <w:bCs/>
+        </w:rPr>
+        <w:lastRenderedPageBreak/>
+        <w:t>Composition</w:t>
+      </w:r>
+      <w:r>
+        <w:t xml:space="preserve"> might be more suitable if you want to restrict the stack operations strictly to </w:t>
+      </w:r>
+      <w:r>
+        <w:rPr>
+          <w:b/>
+          <w:bCs/>
+        </w:rPr>
+        <w:t>push</w:t>
+      </w:r>
+      <w:r>
+        <w:t xml:space="preserve">, </w:t>
+      </w:r>
+      <w:r>
+        <w:rPr>
+          <w:b/>
+          <w:bCs/>
+        </w:rPr>
+        <w:t>pop</w:t>
+      </w:r>
+      <w:r>
+        <w:t xml:space="preserve">, </w:t>
+      </w:r>
+      <w:r>
+        <w:rPr>
+          <w:b/>
+          <w:bCs/>
+        </w:rPr>
+        <w:t>peek</w:t>
+      </w:r>
+      <w:r>
+        <w:t>, etc., and keep the option open to change the internal data structure later without affecting the external interface of the stack.</w:t>
+      </w:r>
+    </w:p>
+    <w:p>
+      <w:pPr>
+        <w:numPr>
+          <w:ilvl w:val="0"/>
+          <w:numId w:val="13"/>
+        </w:numPr>
+      </w:pPr>
+      <w:r>
+        <w:rPr>
+          <w:b/>
+          <w:bCs/>
+        </w:rPr>
+        <w:t>Inheritance</w:t>
+      </w:r>
+      <w:r>
+        <w:t xml:space="preserve"> can be a simpler solution if you're comfortable with </w:t>
+      </w:r>
+      <w:r>
+        <w:rPr>
+          <w:b/>
+          <w:bCs/>
+        </w:rPr>
+        <w:t>Stack</w:t>
+      </w:r>
+      <w:r>
+        <w:t xml:space="preserve"> having the extended interface of a </w:t>
+      </w:r>
+      <w:proofErr w:type="spellStart"/>
+      <w:r>
+        <w:rPr>
+          <w:b/>
+          <w:bCs/>
+        </w:rPr>
+        <w:t>SinglyLinkedList</w:t>
+      </w:r>
+      <w:proofErr w:type="spellEnd"/>
+      <w:r>
+        <w:t>, and you see a clear "is-a" relationship between them.</w:t>
+      </w:r>
+    </w:p>
+    <w:p/>
     <w:p>
       <w:pPr>
         <w:rPr>
@@ -1686,6 +2189,155 @@
     </w:lvl>
   </w:abstractNum>
   <w:abstractNum w:abstractNumId="2" w15:restartNumberingAfterBreak="0">
+    <w:nsid w:val="1B1769BA"/>
+    <w:multiLevelType w:val="multilevel"/>
+    <w:tmpl w:val="C0924EC6"/>
+    <w:lvl w:ilvl="0">
+      <w:start w:val="1"/>
+      <w:numFmt w:val="bullet"/>
+      <w:lvlText w:val=""/>
+      <w:lvlJc w:val="left"/>
+      <w:pPr>
+        <w:tabs>
+          <w:tab w:val="num" w:pos="720"/>
+        </w:tabs>
+        <w:ind w:left="720" w:hanging="360"/>
+      </w:pPr>
+      <w:rPr>
+        <w:rFonts w:ascii="Symbol" w:hAnsi="Symbol" w:hint="default"/>
+        <w:sz w:val="20"/>
+      </w:rPr>
+    </w:lvl>
+    <w:lvl w:ilvl="1" w:tentative="1">
+      <w:start w:val="1"/>
+      <w:numFmt w:val="bullet"/>
+      <w:lvlText w:val=""/>
+      <w:lvlJc w:val="left"/>
+      <w:pPr>
+        <w:tabs>
+          <w:tab w:val="num" w:pos="1440"/>
+        </w:tabs>
+        <w:ind w:left="1440" w:hanging="360"/>
+      </w:pPr>
+      <w:rPr>
+        <w:rFonts w:ascii="Symbol" w:hAnsi="Symbol" w:hint="default"/>
+        <w:sz w:val="20"/>
+      </w:rPr>
+    </w:lvl>
+    <w:lvl w:ilvl="2" w:tentative="1">
+      <w:start w:val="1"/>
+      <w:numFmt w:val="bullet"/>
+      <w:lvlText w:val=""/>
+      <w:lvlJc w:val="left"/>
+      <w:pPr>
+        <w:tabs>
+          <w:tab w:val="num" w:pos="2160"/>
+        </w:tabs>
+        <w:ind w:left="2160" w:hanging="360"/>
+      </w:pPr>
+      <w:rPr>
+        <w:rFonts w:ascii="Symbol" w:hAnsi="Symbol" w:hint="default"/>
+        <w:sz w:val="20"/>
+      </w:rPr>
+    </w:lvl>
+    <w:lvl w:ilvl="3" w:tentative="1">
+      <w:start w:val="1"/>
+      <w:numFmt w:val="bullet"/>
+      <w:lvlText w:val=""/>
+      <w:lvlJc w:val="left"/>
+      <w:pPr>
+        <w:tabs>
+          <w:tab w:val="num" w:pos="2880"/>
+        </w:tabs>
+        <w:ind w:left="2880" w:hanging="360"/>
+      </w:pPr>
+      <w:rPr>
+        <w:rFonts w:ascii="Symbol" w:hAnsi="Symbol" w:hint="default"/>
+        <w:sz w:val="20"/>
+      </w:rPr>
+    </w:lvl>
+    <w:lvl w:ilvl="4" w:tentative="1">
+      <w:start w:val="1"/>
+      <w:numFmt w:val="bullet"/>
+      <w:lvlText w:val=""/>
+      <w:lvlJc w:val="left"/>
+      <w:pPr>
+        <w:tabs>
+          <w:tab w:val="num" w:pos="3600"/>
+        </w:tabs>
+        <w:ind w:left="3600" w:hanging="360"/>
+      </w:pPr>
+      <w:rPr>
+        <w:rFonts w:ascii="Symbol" w:hAnsi="Symbol" w:hint="default"/>
+        <w:sz w:val="20"/>
+      </w:rPr>
+    </w:lvl>
+    <w:lvl w:ilvl="5" w:tentative="1">
+      <w:start w:val="1"/>
+      <w:numFmt w:val="bullet"/>
+      <w:lvlText w:val=""/>
+      <w:lvlJc w:val="left"/>
+      <w:pPr>
+        <w:tabs>
+          <w:tab w:val="num" w:pos="4320"/>
+        </w:tabs>
+        <w:ind w:left="4320" w:hanging="360"/>
+      </w:pPr>
+      <w:rPr>
+        <w:rFonts w:ascii="Symbol" w:hAnsi="Symbol" w:hint="default"/>
+        <w:sz w:val="20"/>
+      </w:rPr>
+    </w:lvl>
+    <w:lvl w:ilvl="6" w:tentative="1">
+      <w:start w:val="1"/>
+      <w:numFmt w:val="bullet"/>
+      <w:lvlText w:val=""/>
+      <w:lvlJc w:val="left"/>
+      <w:pPr>
+        <w:tabs>
+          <w:tab w:val="num" w:pos="5040"/>
+        </w:tabs>
+        <w:ind w:left="5040" w:hanging="360"/>
+      </w:pPr>
+      <w:rPr>
+        <w:rFonts w:ascii="Symbol" w:hAnsi="Symbol" w:hint="default"/>
+        <w:sz w:val="20"/>
+      </w:rPr>
+    </w:lvl>
+    <w:lvl w:ilvl="7" w:tentative="1">
+      <w:start w:val="1"/>
+      <w:numFmt w:val="bullet"/>
+      <w:lvlText w:val=""/>
+      <w:lvlJc w:val="left"/>
+      <w:pPr>
+        <w:tabs>
+          <w:tab w:val="num" w:pos="5760"/>
+        </w:tabs>
+        <w:ind w:left="5760" w:hanging="360"/>
+      </w:pPr>
+      <w:rPr>
+        <w:rFonts w:ascii="Symbol" w:hAnsi="Symbol" w:hint="default"/>
+        <w:sz w:val="20"/>
+      </w:rPr>
+    </w:lvl>
+    <w:lvl w:ilvl="8" w:tentative="1">
+      <w:start w:val="1"/>
+      <w:numFmt w:val="bullet"/>
+      <w:lvlText w:val=""/>
+      <w:lvlJc w:val="left"/>
+      <w:pPr>
+        <w:tabs>
+          <w:tab w:val="num" w:pos="6480"/>
+        </w:tabs>
+        <w:ind w:left="6480" w:hanging="360"/>
+      </w:pPr>
+      <w:rPr>
+        <w:rFonts w:ascii="Symbol" w:hAnsi="Symbol" w:hint="default"/>
+        <w:sz w:val="20"/>
+      </w:rPr>
+    </w:lvl>
+  </w:abstractNum>
+  <w:abstractNum w:abstractNumId="3" w15:restartNumberingAfterBreak="0">
     <w:nsid w:val="1F507A4F"/>
     <w:multiLevelType w:val="multilevel"/>
     <w:tmpl w:val="0B20123E"/>
@@ -1834,7 +2486,7 @@
       </w:rPr>
     </w:lvl>
   </w:abstractNum>
-  <w:abstractNum w:abstractNumId="3" w15:restartNumberingAfterBreak="0">
+  <w:abstractNum w:abstractNumId="4" w15:restartNumberingAfterBreak="0">
     <w:nsid w:val="3C2E608A"/>
     <w:multiLevelType w:val="multilevel"/>
     <w:tmpl w:val="955C5CE0"/>
@@ -1947,7 +2599,156 @@
       </w:pPr>
     </w:lvl>
   </w:abstractNum>
-  <w:abstractNum w:abstractNumId="4" w15:restartNumberingAfterBreak="0">
+  <w:abstractNum w:abstractNumId="5" w15:restartNumberingAfterBreak="0">
+    <w:nsid w:val="3D3C79E1"/>
+    <w:multiLevelType w:val="multilevel"/>
+    <w:tmpl w:val="01A44312"/>
+    <w:lvl w:ilvl="0">
+      <w:start w:val="1"/>
+      <w:numFmt w:val="bullet"/>
+      <w:lvlText w:val=""/>
+      <w:lvlJc w:val="left"/>
+      <w:pPr>
+        <w:tabs>
+          <w:tab w:val="num" w:pos="720"/>
+        </w:tabs>
+        <w:ind w:left="720" w:hanging="360"/>
+      </w:pPr>
+      <w:rPr>
+        <w:rFonts w:ascii="Symbol" w:hAnsi="Symbol" w:hint="default"/>
+        <w:sz w:val="20"/>
+      </w:rPr>
+    </w:lvl>
+    <w:lvl w:ilvl="1" w:tentative="1">
+      <w:start w:val="1"/>
+      <w:numFmt w:val="bullet"/>
+      <w:lvlText w:val=""/>
+      <w:lvlJc w:val="left"/>
+      <w:pPr>
+        <w:tabs>
+          <w:tab w:val="num" w:pos="1440"/>
+        </w:tabs>
+        <w:ind w:left="1440" w:hanging="360"/>
+      </w:pPr>
+      <w:rPr>
+        <w:rFonts w:ascii="Symbol" w:hAnsi="Symbol" w:hint="default"/>
+        <w:sz w:val="20"/>
+      </w:rPr>
+    </w:lvl>
+    <w:lvl w:ilvl="2" w:tentative="1">
+      <w:start w:val="1"/>
+      <w:numFmt w:val="bullet"/>
+      <w:lvlText w:val=""/>
+      <w:lvlJc w:val="left"/>
+      <w:pPr>
+        <w:tabs>
+          <w:tab w:val="num" w:pos="2160"/>
+        </w:tabs>
+        <w:ind w:left="2160" w:hanging="360"/>
+      </w:pPr>
+      <w:rPr>
+        <w:rFonts w:ascii="Symbol" w:hAnsi="Symbol" w:hint="default"/>
+        <w:sz w:val="20"/>
+      </w:rPr>
+    </w:lvl>
+    <w:lvl w:ilvl="3" w:tentative="1">
+      <w:start w:val="1"/>
+      <w:numFmt w:val="bullet"/>
+      <w:lvlText w:val=""/>
+      <w:lvlJc w:val="left"/>
+      <w:pPr>
+        <w:tabs>
+          <w:tab w:val="num" w:pos="2880"/>
+        </w:tabs>
+        <w:ind w:left="2880" w:hanging="360"/>
+      </w:pPr>
+      <w:rPr>
+        <w:rFonts w:ascii="Symbol" w:hAnsi="Symbol" w:hint="default"/>
+        <w:sz w:val="20"/>
+      </w:rPr>
+    </w:lvl>
+    <w:lvl w:ilvl="4" w:tentative="1">
+      <w:start w:val="1"/>
+      <w:numFmt w:val="bullet"/>
+      <w:lvlText w:val=""/>
+      <w:lvlJc w:val="left"/>
+      <w:pPr>
+        <w:tabs>
+          <w:tab w:val="num" w:pos="3600"/>
+        </w:tabs>
+        <w:ind w:left="3600" w:hanging="360"/>
+      </w:pPr>
+      <w:rPr>
+        <w:rFonts w:ascii="Symbol" w:hAnsi="Symbol" w:hint="default"/>
+        <w:sz w:val="20"/>
+      </w:rPr>
+    </w:lvl>
+    <w:lvl w:ilvl="5" w:tentative="1">
+      <w:start w:val="1"/>
+      <w:numFmt w:val="bullet"/>
+      <w:lvlText w:val=""/>
+      <w:lvlJc w:val="left"/>
+      <w:pPr>
+        <w:tabs>
+          <w:tab w:val="num" w:pos="4320"/>
+        </w:tabs>
+        <w:ind w:left="4320" w:hanging="360"/>
+      </w:pPr>
+      <w:rPr>
+        <w:rFonts w:ascii="Symbol" w:hAnsi="Symbol" w:hint="default"/>
+        <w:sz w:val="20"/>
+      </w:rPr>
+    </w:lvl>
+    <w:lvl w:ilvl="6" w:tentative="1">
+      <w:start w:val="1"/>
+      <w:numFmt w:val="bullet"/>
+      <w:lvlText w:val=""/>
+      <w:lvlJc w:val="left"/>
+      <w:pPr>
+        <w:tabs>
+          <w:tab w:val="num" w:pos="5040"/>
+        </w:tabs>
+        <w:ind w:left="5040" w:hanging="360"/>
+      </w:pPr>
+      <w:rPr>
+        <w:rFonts w:ascii="Symbol" w:hAnsi="Symbol" w:hint="default"/>
+        <w:sz w:val="20"/>
+      </w:rPr>
+    </w:lvl>
+    <w:lvl w:ilvl="7" w:tentative="1">
+      <w:start w:val="1"/>
+      <w:numFmt w:val="bullet"/>
+      <w:lvlText w:val=""/>
+      <w:lvlJc w:val="left"/>
+      <w:pPr>
+        <w:tabs>
+          <w:tab w:val="num" w:pos="5760"/>
+        </w:tabs>
+        <w:ind w:left="5760" w:hanging="360"/>
+      </w:pPr>
+      <w:rPr>
+        <w:rFonts w:ascii="Symbol" w:hAnsi="Symbol" w:hint="default"/>
+        <w:sz w:val="20"/>
+      </w:rPr>
+    </w:lvl>
+    <w:lvl w:ilvl="8" w:tentative="1">
+      <w:start w:val="1"/>
+      <w:numFmt w:val="bullet"/>
+      <w:lvlText w:val=""/>
+      <w:lvlJc w:val="left"/>
+      <w:pPr>
+        <w:tabs>
+          <w:tab w:val="num" w:pos="6480"/>
+        </w:tabs>
+        <w:ind w:left="6480" w:hanging="360"/>
+      </w:pPr>
+      <w:rPr>
+        <w:rFonts w:ascii="Symbol" w:hAnsi="Symbol" w:hint="default"/>
+        <w:sz w:val="20"/>
+      </w:rPr>
+    </w:lvl>
+  </w:abstractNum>
+  <w:abstractNum w:abstractNumId="6" w15:restartNumberingAfterBreak="0">
     <w:nsid w:val="43803E59"/>
     <w:multiLevelType w:val="multilevel"/>
     <w:tmpl w:val="1BC0DADA"/>
@@ -2096,7 +2897,7 @@
       </w:rPr>
     </w:lvl>
   </w:abstractNum>
-  <w:abstractNum w:abstractNumId="5" w15:restartNumberingAfterBreak="0">
+  <w:abstractNum w:abstractNumId="7" w15:restartNumberingAfterBreak="0">
     <w:nsid w:val="43AF443B"/>
     <w:multiLevelType w:val="multilevel"/>
     <w:tmpl w:val="A828B102"/>
@@ -2245,7 +3046,7 @@
       </w:rPr>
     </w:lvl>
   </w:abstractNum>
-  <w:abstractNum w:abstractNumId="6" w15:restartNumberingAfterBreak="0">
+  <w:abstractNum w:abstractNumId="8" w15:restartNumberingAfterBreak="0">
     <w:nsid w:val="47AC57B5"/>
     <w:multiLevelType w:val="multilevel"/>
     <w:tmpl w:val="E160BBDC"/>
@@ -2358,7 +3159,7 @@
       </w:pPr>
     </w:lvl>
   </w:abstractNum>
-  <w:abstractNum w:abstractNumId="7" w15:restartNumberingAfterBreak="0">
+  <w:abstractNum w:abstractNumId="9" w15:restartNumberingAfterBreak="0">
     <w:nsid w:val="5C323FE7"/>
     <w:multiLevelType w:val="multilevel"/>
     <w:tmpl w:val="86981D9C"/>
@@ -2475,7 +3276,305 @@
       </w:pPr>
     </w:lvl>
   </w:abstractNum>
-  <w:abstractNum w:abstractNumId="8" w15:restartNumberingAfterBreak="0">
+  <w:abstractNum w:abstractNumId="10" w15:restartNumberingAfterBreak="0">
+    <w:nsid w:val="610A1994"/>
+    <w:multiLevelType w:val="multilevel"/>
+    <w:tmpl w:val="D660D918"/>
+    <w:lvl w:ilvl="0">
+      <w:start w:val="1"/>
+      <w:numFmt w:val="bullet"/>
+      <w:lvlText w:val=""/>
+      <w:lvlJc w:val="left"/>
+      <w:pPr>
+        <w:tabs>
+          <w:tab w:val="num" w:pos="720"/>
+        </w:tabs>
+        <w:ind w:left="720" w:hanging="360"/>
+      </w:pPr>
+      <w:rPr>
+        <w:rFonts w:ascii="Symbol" w:hAnsi="Symbol" w:hint="default"/>
+        <w:sz w:val="20"/>
+      </w:rPr>
+    </w:lvl>
+    <w:lvl w:ilvl="1" w:tentative="1">
+      <w:start w:val="1"/>
+      <w:numFmt w:val="bullet"/>
+      <w:lvlText w:val=""/>
+      <w:lvlJc w:val="left"/>
+      <w:pPr>
+        <w:tabs>
+          <w:tab w:val="num" w:pos="1440"/>
+        </w:tabs>
+        <w:ind w:left="1440" w:hanging="360"/>
+      </w:pPr>
+      <w:rPr>
+        <w:rFonts w:ascii="Symbol" w:hAnsi="Symbol" w:hint="default"/>
+        <w:sz w:val="20"/>
+      </w:rPr>
+    </w:lvl>
+    <w:lvl w:ilvl="2" w:tentative="1">
+      <w:start w:val="1"/>
+      <w:numFmt w:val="bullet"/>
+      <w:lvlText w:val=""/>
+      <w:lvlJc w:val="left"/>
+      <w:pPr>
+        <w:tabs>
+          <w:tab w:val="num" w:pos="2160"/>
+        </w:tabs>
+        <w:ind w:left="2160" w:hanging="360"/>
+      </w:pPr>
+      <w:rPr>
+        <w:rFonts w:ascii="Symbol" w:hAnsi="Symbol" w:hint="default"/>
+        <w:sz w:val="20"/>
+      </w:rPr>
+    </w:lvl>
+    <w:lvl w:ilvl="3" w:tentative="1">
+      <w:start w:val="1"/>
+      <w:numFmt w:val="bullet"/>
+      <w:lvlText w:val=""/>
+      <w:lvlJc w:val="left"/>
+      <w:pPr>
+        <w:tabs>
+          <w:tab w:val="num" w:pos="2880"/>
+        </w:tabs>
+        <w:ind w:left="2880" w:hanging="360"/>
+      </w:pPr>
+      <w:rPr>
+        <w:rFonts w:ascii="Symbol" w:hAnsi="Symbol" w:hint="default"/>
+        <w:sz w:val="20"/>
+      </w:rPr>
+    </w:lvl>
+    <w:lvl w:ilvl="4" w:tentative="1">
+      <w:start w:val="1"/>
+      <w:numFmt w:val="bullet"/>
+      <w:lvlText w:val=""/>
+      <w:lvlJc w:val="left"/>
+      <w:pPr>
+        <w:tabs>
+          <w:tab w:val="num" w:pos="3600"/>
+        </w:tabs>
+        <w:ind w:left="3600" w:hanging="360"/>
+      </w:pPr>
+      <w:rPr>
+        <w:rFonts w:ascii="Symbol" w:hAnsi="Symbol" w:hint="default"/>
+        <w:sz w:val="20"/>
+      </w:rPr>
+    </w:lvl>
+    <w:lvl w:ilvl="5" w:tentative="1">
+      <w:start w:val="1"/>
+      <w:numFmt w:val="bullet"/>
+      <w:lvlText w:val=""/>
+      <w:lvlJc w:val="left"/>
+      <w:pPr>
+        <w:tabs>
+          <w:tab w:val="num" w:pos="4320"/>
+        </w:tabs>
+        <w:ind w:left="4320" w:hanging="360"/>
+      </w:pPr>
+      <w:rPr>
+        <w:rFonts w:ascii="Symbol" w:hAnsi="Symbol" w:hint="default"/>
+        <w:sz w:val="20"/>
+      </w:rPr>
+    </w:lvl>
+    <w:lvl w:ilvl="6" w:tentative="1">
+      <w:start w:val="1"/>
+      <w:numFmt w:val="bullet"/>
+      <w:lvlText w:val=""/>
+      <w:lvlJc w:val="left"/>
+      <w:pPr>
+        <w:tabs>
+          <w:tab w:val="num" w:pos="5040"/>
+        </w:tabs>
+        <w:ind w:left="5040" w:hanging="360"/>
+      </w:pPr>
+      <w:rPr>
+        <w:rFonts w:ascii="Symbol" w:hAnsi="Symbol" w:hint="default"/>
+        <w:sz w:val="20"/>
+      </w:rPr>
+    </w:lvl>
+    <w:lvl w:ilvl="7" w:tentative="1">
+      <w:start w:val="1"/>
+      <w:numFmt w:val="bullet"/>
+      <w:lvlText w:val=""/>
+      <w:lvlJc w:val="left"/>
+      <w:pPr>
+        <w:tabs>
+          <w:tab w:val="num" w:pos="5760"/>
+        </w:tabs>
+        <w:ind w:left="5760" w:hanging="360"/>
+      </w:pPr>
+      <w:rPr>
+        <w:rFonts w:ascii="Symbol" w:hAnsi="Symbol" w:hint="default"/>
+        <w:sz w:val="20"/>
+      </w:rPr>
+    </w:lvl>
+    <w:lvl w:ilvl="8" w:tentative="1">
+      <w:start w:val="1"/>
+      <w:numFmt w:val="bullet"/>
+      <w:lvlText w:val=""/>
+      <w:lvlJc w:val="left"/>
+      <w:pPr>
+        <w:tabs>
+          <w:tab w:val="num" w:pos="6480"/>
+        </w:tabs>
+        <w:ind w:left="6480" w:hanging="360"/>
+      </w:pPr>
+      <w:rPr>
+        <w:rFonts w:ascii="Symbol" w:hAnsi="Symbol" w:hint="default"/>
+        <w:sz w:val="20"/>
+      </w:rPr>
+    </w:lvl>
+  </w:abstractNum>
+  <w:abstractNum w:abstractNumId="11" w15:restartNumberingAfterBreak="0">
+    <w:nsid w:val="6B185428"/>
+    <w:multiLevelType w:val="multilevel"/>
+    <w:tmpl w:val="A9000ADA"/>
+    <w:lvl w:ilvl="0">
+      <w:start w:val="1"/>
+      <w:numFmt w:val="bullet"/>
+      <w:lvlText w:val=""/>
+      <w:lvlJc w:val="left"/>
+      <w:pPr>
+        <w:tabs>
+          <w:tab w:val="num" w:pos="720"/>
+        </w:tabs>
+        <w:ind w:left="720" w:hanging="360"/>
+      </w:pPr>
+      <w:rPr>
+        <w:rFonts w:ascii="Symbol" w:hAnsi="Symbol" w:hint="default"/>
+        <w:sz w:val="20"/>
+      </w:rPr>
+    </w:lvl>
+    <w:lvl w:ilvl="1" w:tentative="1">
+      <w:start w:val="1"/>
+      <w:numFmt w:val="bullet"/>
+      <w:lvlText w:val=""/>
+      <w:lvlJc w:val="left"/>
+      <w:pPr>
+        <w:tabs>
+          <w:tab w:val="num" w:pos="1440"/>
+        </w:tabs>
+        <w:ind w:left="1440" w:hanging="360"/>
+      </w:pPr>
+      <w:rPr>
+        <w:rFonts w:ascii="Symbol" w:hAnsi="Symbol" w:hint="default"/>
+        <w:sz w:val="20"/>
+      </w:rPr>
+    </w:lvl>
+    <w:lvl w:ilvl="2" w:tentative="1">
+      <w:start w:val="1"/>
+      <w:numFmt w:val="bullet"/>
+      <w:lvlText w:val=""/>
+      <w:lvlJc w:val="left"/>
+      <w:pPr>
+        <w:tabs>
+          <w:tab w:val="num" w:pos="2160"/>
+        </w:tabs>
+        <w:ind w:left="2160" w:hanging="360"/>
+      </w:pPr>
+      <w:rPr>
+        <w:rFonts w:ascii="Symbol" w:hAnsi="Symbol" w:hint="default"/>
+        <w:sz w:val="20"/>
+      </w:rPr>
+    </w:lvl>
+    <w:lvl w:ilvl="3" w:tentative="1">
+      <w:start w:val="1"/>
+      <w:numFmt w:val="bullet"/>
+      <w:lvlText w:val=""/>
+      <w:lvlJc w:val="left"/>
+      <w:pPr>
+        <w:tabs>
+          <w:tab w:val="num" w:pos="2880"/>
+        </w:tabs>
+        <w:ind w:left="2880" w:hanging="360"/>
+      </w:pPr>
+      <w:rPr>
+        <w:rFonts w:ascii="Symbol" w:hAnsi="Symbol" w:hint="default"/>
+        <w:sz w:val="20"/>
+      </w:rPr>
+    </w:lvl>
+    <w:lvl w:ilvl="4" w:tentative="1">
+      <w:start w:val="1"/>
+      <w:numFmt w:val="bullet"/>
+      <w:lvlText w:val=""/>
+      <w:lvlJc w:val="left"/>
+      <w:pPr>
+        <w:tabs>
+          <w:tab w:val="num" w:pos="3600"/>
+        </w:tabs>
+        <w:ind w:left="3600" w:hanging="360"/>
+      </w:pPr>
+      <w:rPr>
+        <w:rFonts w:ascii="Symbol" w:hAnsi="Symbol" w:hint="default"/>
+        <w:sz w:val="20"/>
+      </w:rPr>
+    </w:lvl>
+    <w:lvl w:ilvl="5" w:tentative="1">
+      <w:start w:val="1"/>
+      <w:numFmt w:val="bullet"/>
+      <w:lvlText w:val=""/>
+      <w:lvlJc w:val="left"/>
+      <w:pPr>
+        <w:tabs>
+          <w:tab w:val="num" w:pos="4320"/>
+        </w:tabs>
+        <w:ind w:left="4320" w:hanging="360"/>
+      </w:pPr>
+      <w:rPr>
+        <w:rFonts w:ascii="Symbol" w:hAnsi="Symbol" w:hint="default"/>
+        <w:sz w:val="20"/>
+      </w:rPr>
+    </w:lvl>
+    <w:lvl w:ilvl="6" w:tentative="1">
+      <w:start w:val="1"/>
+      <w:numFmt w:val="bullet"/>
+      <w:lvlText w:val=""/>
+      <w:lvlJc w:val="left"/>
+      <w:pPr>
+        <w:tabs>
+          <w:tab w:val="num" w:pos="5040"/>
+        </w:tabs>
+        <w:ind w:left="5040" w:hanging="360"/>
+      </w:pPr>
+      <w:rPr>
+        <w:rFonts w:ascii="Symbol" w:hAnsi="Symbol" w:hint="default"/>
+        <w:sz w:val="20"/>
+      </w:rPr>
+    </w:lvl>
+    <w:lvl w:ilvl="7" w:tentative="1">
+      <w:start w:val="1"/>
+      <w:numFmt w:val="bullet"/>
+      <w:lvlText w:val=""/>
+      <w:lvlJc w:val="left"/>
+      <w:pPr>
+        <w:tabs>
+          <w:tab w:val="num" w:pos="5760"/>
+        </w:tabs>
+        <w:ind w:left="5760" w:hanging="360"/>
+      </w:pPr>
+      <w:rPr>
+        <w:rFonts w:ascii="Symbol" w:hAnsi="Symbol" w:hint="default"/>
+        <w:sz w:val="20"/>
+      </w:rPr>
+    </w:lvl>
+    <w:lvl w:ilvl="8" w:tentative="1">
+      <w:start w:val="1"/>
+      <w:numFmt w:val="bullet"/>
+      <w:lvlText w:val=""/>
+      <w:lvlJc w:val="left"/>
+      <w:pPr>
+        <w:tabs>
+          <w:tab w:val="num" w:pos="6480"/>
+        </w:tabs>
+        <w:ind w:left="6480" w:hanging="360"/>
+      </w:pPr>
+      <w:rPr>
+        <w:rFonts w:ascii="Symbol" w:hAnsi="Symbol" w:hint="default"/>
+        <w:sz w:val="20"/>
+      </w:rPr>
+    </w:lvl>
+  </w:abstractNum>
+  <w:abstractNum w:abstractNumId="12" w15:restartNumberingAfterBreak="0">
     <w:nsid w:val="7C9D5BE7"/>
     <w:multiLevelType w:val="multilevel"/>
     <w:tmpl w:val="10C6D998"/>
@@ -2592,28 +3691,40 @@
     <w:abstractNumId w:val="0"/>
   </w:num>
   <w:num w:numId="2" w16cid:durableId="489181147">
-    <w:abstractNumId w:val="7"/>
+    <w:abstractNumId w:val="9"/>
   </w:num>
   <w:num w:numId="3" w16cid:durableId="895359668">
-    <w:abstractNumId w:val="3"/>
+    <w:abstractNumId w:val="4"/>
   </w:num>
   <w:num w:numId="4" w16cid:durableId="1760524047">
     <w:abstractNumId w:val="1"/>
   </w:num>
   <w:num w:numId="5" w16cid:durableId="112406844">
+    <w:abstractNumId w:val="7"/>
+  </w:num>
+  <w:num w:numId="6" w16cid:durableId="797070519">
+    <w:abstractNumId w:val="12"/>
+  </w:num>
+  <w:num w:numId="7" w16cid:durableId="867721292">
+    <w:abstractNumId w:val="6"/>
+  </w:num>
+  <w:num w:numId="8" w16cid:durableId="185679877">
+    <w:abstractNumId w:val="3"/>
+  </w:num>
+  <w:num w:numId="9" w16cid:durableId="739716589">
+    <w:abstractNumId w:val="8"/>
+  </w:num>
+  <w:num w:numId="10" w16cid:durableId="1475173042">
+    <w:abstractNumId w:val="11"/>
+  </w:num>
+  <w:num w:numId="11" w16cid:durableId="339311145">
+    <w:abstractNumId w:val="10"/>
+  </w:num>
+  <w:num w:numId="12" w16cid:durableId="1221209828">
     <w:abstractNumId w:val="5"/>
   </w:num>
-  <w:num w:numId="6" w16cid:durableId="797070519">
-    <w:abstractNumId w:val="8"/>
-  </w:num>
-  <w:num w:numId="7" w16cid:durableId="867721292">
-    <w:abstractNumId w:val="4"/>
-  </w:num>
-  <w:num w:numId="8" w16cid:durableId="185679877">
+  <w:num w:numId="13" w16cid:durableId="1062174534">
     <w:abstractNumId w:val="2"/>
-  </w:num>
-  <w:num w:numId="9" w16cid:durableId="739716589">
-    <w:abstractNumId w:val="6"/>
   </w:num>
 </w:numbering>
 </file>
@@ -3082,6 +4193,29 @@
       <w:color w:val="1F3763" w:themeColor="accent1" w:themeShade="7F"/>
     </w:rPr>
   </w:style>
+  <w:style w:type="paragraph" w:styleId="Heading4">
+    <w:name w:val="heading 4"/>
+    <w:basedOn w:val="Normal"/>
+    <w:next w:val="Normal"/>
+    <w:link w:val="Heading4Char"/>
+    <w:uiPriority w:val="9"/>
+    <w:semiHidden/>
+    <w:unhideWhenUsed/>
+    <w:qFormat/>
+    <w:rsid w:val="00DA0AE2"/>
+    <w:pPr>
+      <w:keepNext/>
+      <w:keepLines/>
+      <w:spacing w:before="40" w:after="0"/>
+      <w:outlineLvl w:val="3"/>
+    </w:pPr>
+    <w:rPr>
+      <w:rFonts w:asciiTheme="majorHAnsi" w:eastAsiaTheme="majorEastAsia" w:hAnsiTheme="majorHAnsi" w:cstheme="majorBidi"/>
+      <w:i/>
+      <w:iCs/>
+      <w:color w:val="2F5496" w:themeColor="accent1" w:themeShade="BF"/>
+    </w:rPr>
+  </w:style>
   <w:style w:type="character" w:default="1" w:styleId="DefaultParagraphFont">
     <w:name w:val="Default Paragraph Font"/>
     <w:uiPriority w:val="1"/>
@@ -3184,6 +4318,20 @@
     <w:rPr>
       <w:b/>
       <w:bCs/>
+    </w:rPr>
+  </w:style>
+  <w:style w:type="character" w:customStyle="1" w:styleId="Heading4Char">
+    <w:name w:val="Heading 4 Char"/>
+    <w:basedOn w:val="DefaultParagraphFont"/>
+    <w:link w:val="Heading4"/>
+    <w:uiPriority w:val="9"/>
+    <w:semiHidden/>
+    <w:rsid w:val="00DA0AE2"/>
+    <w:rPr>
+      <w:rFonts w:asciiTheme="majorHAnsi" w:eastAsiaTheme="majorEastAsia" w:hAnsiTheme="majorHAnsi" w:cstheme="majorBidi"/>
+      <w:i/>
+      <w:iCs/>
+      <w:color w:val="2F5496" w:themeColor="accent1" w:themeShade="BF"/>
     </w:rPr>
   </w:style>
 </w:styles>

</xml_diff>